<commit_message>
mises à jour de 3 histoires et Le secret
</commit_message>
<xml_diff>
--- a/autres/trois_histoires.docx
+++ b/autres/trois_histoires.docx
@@ -339,22 +339,22 @@
       </w:pPr>
       <w:bookmarkStart w:id="0" w:name="_Toc427690757"/>
       <w:bookmarkStart w:id="1" w:name="_Toc146371205"/>
-      <w:bookmarkStart w:id="2" w:name="_Toc379801911"/>
-      <w:bookmarkStart w:id="3" w:name="_Toc379802049"/>
-      <w:bookmarkStart w:id="4" w:name="_Toc379802062"/>
-      <w:bookmarkStart w:id="5" w:name="_Toc427690551"/>
-      <w:bookmarkStart w:id="6" w:name="_Toc427690755"/>
-      <w:bookmarkStart w:id="7" w:name="OLE_LINK3"/>
-      <w:bookmarkStart w:id="8" w:name="OLE_LINK4"/>
-      <w:bookmarkStart w:id="9" w:name="_Toc331593105"/>
-      <w:bookmarkStart w:id="10" w:name="_Toc217044723"/>
+      <w:bookmarkStart w:id="2" w:name="_Toc217644341"/>
+      <w:bookmarkStart w:id="3" w:name="_Toc379801911"/>
+      <w:bookmarkStart w:id="4" w:name="_Toc379802049"/>
+      <w:bookmarkStart w:id="5" w:name="_Toc379802062"/>
+      <w:bookmarkStart w:id="6" w:name="_Toc427690551"/>
+      <w:bookmarkStart w:id="7" w:name="_Toc427690755"/>
+      <w:bookmarkStart w:id="8" w:name="OLE_LINK3"/>
+      <w:bookmarkStart w:id="9" w:name="OLE_LINK4"/>
+      <w:bookmarkStart w:id="10" w:name="_Toc331593105"/>
       <w:r>
         <w:lastRenderedPageBreak/>
         <w:t>Avant-Propos</w:t>
       </w:r>
       <w:bookmarkEnd w:id="0"/>
       <w:bookmarkEnd w:id="1"/>
-      <w:bookmarkEnd w:id="10"/>
+      <w:bookmarkEnd w:id="2"/>
     </w:p>
     <w:p>
       <w:r>
@@ -368,6 +368,13 @@
         <w:t>Trois histoire</w:t>
       </w:r>
       <w:r>
+        <w:rPr>
+          <w:i/>
+          <w:iCs/>
+        </w:rPr>
+        <w:t>s</w:t>
+      </w:r>
+      <w:r>
         <w:t> »</w:t>
       </w:r>
       <w:r>
@@ -389,7 +396,13 @@
         <w:t>’</w:t>
       </w:r>
       <w:r>
-        <w:t>il détient en effet des courtes histoires qui touchent plusieurs aspects de la vie active tout en véhiculant des messages assez instructifs que personne ne doit rater.</w:t>
+        <w:t>il détient en effet de</w:t>
+      </w:r>
+      <w:r>
+        <w:t xml:space="preserve"> </w:t>
+      </w:r>
+      <w:r>
+        <w:t>courtes histoires qui touchent plusieurs aspects de la vie active tout en véhiculant des messages assez instructifs que personne ne doit rater.</w:t>
       </w:r>
     </w:p>
     <w:p>
@@ -547,7 +560,19 @@
         <w:t>»</w:t>
       </w:r>
       <w:r>
-        <w:t xml:space="preserve"> attire à son tour notre attention sur une certaine sorte de solidarité de laquelle les païens font généralement preuve et pourtant les chrétiens la manque </w:t>
+        <w:t xml:space="preserve"> attire à son tour notre attention sur une certaine sorte de solidarité d</w:t>
+      </w:r>
+      <w:r>
+        <w:t>ont</w:t>
+      </w:r>
+      <w:r>
+        <w:t xml:space="preserve"> les païens font généralement preuve et pourtant les chrétiens la manque</w:t>
+      </w:r>
+      <w:r>
+        <w:t>nt</w:t>
+      </w:r>
+      <w:r>
+        <w:t xml:space="preserve"> </w:t>
       </w:r>
       <w:r>
         <w:t>souvent ;</w:t>
@@ -606,7 +631,6 @@
         <w:br w:type="page"/>
       </w:r>
     </w:p>
-    <w:bookmarkEnd w:id="2"/>
     <w:bookmarkEnd w:id="3"/>
     <w:bookmarkEnd w:id="4"/>
     <w:bookmarkEnd w:id="5"/>
@@ -614,6 +638,7 @@
     <w:bookmarkEnd w:id="7"/>
     <w:bookmarkEnd w:id="8"/>
     <w:bookmarkEnd w:id="9"/>
+    <w:bookmarkEnd w:id="10"/>
     <w:p>
       <w:pPr>
         <w:sectPr>
@@ -633,7 +658,7 @@
         <w:pStyle w:val="Titre1"/>
       </w:pPr>
       <w:bookmarkStart w:id="11" w:name="_Toc146371210"/>
-      <w:bookmarkStart w:id="12" w:name="_Toc217044724"/>
+      <w:bookmarkStart w:id="12" w:name="_Toc217644342"/>
       <w:r>
         <w:lastRenderedPageBreak/>
         <w:t>Une réussite incroyable</w:t>
@@ -748,7 +773,13 @@
         <w:t>’</w:t>
       </w:r>
       <w:r>
-        <w:t>elle a achevé le manuscrit de ce roman. Un roman contenant une histoire passionnante avec une expression très suffisante. Elle le présenta à son frère aîné et unique</w:t>
+        <w:t xml:space="preserve">elle a achevé le manuscrit de ce roman. Un roman contenant une histoire passionnante avec une expression </w:t>
+      </w:r>
+      <w:r>
+        <w:t>bien équilibrée</w:t>
+      </w:r>
+      <w:r>
+        <w:t>. Elle le présenta à son frère aîné et unique</w:t>
       </w:r>
       <w:r>
         <w:t> :</w:t>
@@ -987,7 +1018,13 @@
         <w:t>’</w:t>
       </w:r>
       <w:r>
-        <w:t>édition puis à la participation au concours. Et cette fois-ci, tout se déroule en merveille</w:t>
+        <w:t xml:space="preserve">édition puis à la participation au concours. Et cette fois-ci, tout se déroule </w:t>
+      </w:r>
+      <w:r>
+        <w:t>à</w:t>
+      </w:r>
+      <w:r>
+        <w:t xml:space="preserve"> merveille</w:t>
       </w:r>
       <w:r>
         <w:t> !</w:t>
@@ -1217,7 +1254,19 @@
         <w:t>’</w:t>
       </w:r>
       <w:r>
-        <w:t>aéroport pour retourner en France, M. Henri a préféré faire les pieds un moment, juste pour explorer un peu la ville. C</w:t>
+        <w:t>aéroport pour retourner en France, M. Henri a préféré faire le</w:t>
+      </w:r>
+      <w:r>
+        <w:t xml:space="preserve"> chemin à</w:t>
+      </w:r>
+      <w:r>
+        <w:t xml:space="preserve"> </w:t>
+      </w:r>
+      <w:r>
+        <w:t>pied</w:t>
+      </w:r>
+      <w:r>
+        <w:t xml:space="preserve"> un moment, juste pour explorer un peu la ville. C</w:t>
       </w:r>
       <w:r>
         <w:t>’</w:t>
@@ -1273,7 +1322,13 @@
         <w:t>intéressante ;</w:t>
       </w:r>
       <w:r>
-        <w:t xml:space="preserve"> et après avoir effectué quelques tris, le manuscrit portant cette histoire est retenu pour la suite du grand concours. Au fait, les auteurs des œuvres qualifiés avaient droit à un séjour gratuit en France.</w:t>
+        <w:t xml:space="preserve"> et après avoir effectué quelques tris, le manuscrit portant cette histoire est retenu pour la suite du grand concours. Au fait, les auteurs des œuvres qualifié</w:t>
+      </w:r>
+      <w:r>
+        <w:t>e</w:t>
+      </w:r>
+      <w:r>
+        <w:t>s avaient droit à un séjour gratuit en France.</w:t>
       </w:r>
     </w:p>
     <w:p>
@@ -1642,7 +1697,13 @@
         <w:t>’</w:t>
       </w:r>
       <w:r>
-        <w:t>un chemin et confondu à celui de l</w:t>
+        <w:t xml:space="preserve">un chemin et confondu </w:t>
+      </w:r>
+      <w:r>
+        <w:t>avec</w:t>
+      </w:r>
+      <w:r>
+        <w:t xml:space="preserve"> celui de l</w:t>
       </w:r>
       <w:r>
         <w:t>’</w:t>
@@ -1794,7 +1855,13 @@
       </w:r>
       <w:r>
         <w:tab/>
-        <w:t xml:space="preserve"> Puis, après quelques votes des participants et décisions des membres du jury, Hélène remporte le grand prix du grand concours international de la littérature française, à la grande surprise des membres sa famille qui suivaient la diffusion directe à la télévision, et au grand étonnement de M. Henri qui ramassa ce roman sur le sol.</w:t>
+        <w:t xml:space="preserve"> Puis, après quelques votes des participants et décisions des membres du jury, Hélène remporte le grand prix du grand concours international de la littérature française, à la grande surprise des membres</w:t>
+      </w:r>
+      <w:r>
+        <w:t xml:space="preserve"> de</w:t>
+      </w:r>
+      <w:r>
+        <w:t xml:space="preserve"> sa famille qui suivaient la diffusion directe à la télévision, et au grand étonnement de M. Henri qui ramassa ce roman sur le sol.</w:t>
       </w:r>
     </w:p>
     <w:p/>
@@ -2491,11 +2558,7 @@
         <w:t>’</w:t>
       </w:r>
       <w:r>
-        <w:t xml:space="preserve">Hélène ont écrit à cette dernière pour lui présenter des excuses, (se présentant bien sûr comme étant </w:t>
-      </w:r>
-      <w:r>
-        <w:lastRenderedPageBreak/>
-        <w:t>les voleurs de l</w:t>
+        <w:t>Hélène ont écrit à cette dernière pour lui présenter des excuses, (se présentant bien sûr comme étant les voleurs de l</w:t>
       </w:r>
       <w:r>
         <w:t>’</w:t>
@@ -2519,7 +2582,13 @@
         <w:t> »</w:t>
       </w:r>
       <w:r>
-        <w:t xml:space="preserve">) et lui informer à quel point son témoignage les avait </w:t>
+        <w:t>) et l</w:t>
+      </w:r>
+      <w:r>
+        <w:t>’</w:t>
+      </w:r>
+      <w:r>
+        <w:t xml:space="preserve">informer à quel point son témoignage les avait </w:t>
       </w:r>
       <w:r>
         <w:t>touchés</w:t>
@@ -2547,7 +2616,13 @@
         <w:t>’</w:t>
       </w:r>
       <w:r>
-        <w:t>ont entendue témoigner dans une certaine interview. Hélène les a bien sûr pardonnés sans hésiter. Elle les a répondus sur le champ</w:t>
+        <w:t>ont entendue témoigner dans une certaine interview. Hélène les a bien sûr pardonnés sans hésiter. Elle le</w:t>
+      </w:r>
+      <w:r>
+        <w:t>ur</w:t>
+      </w:r>
+      <w:r>
+        <w:t xml:space="preserve"> a répondus sur le champ</w:t>
       </w:r>
       <w:r>
         <w:t> !</w:t>
@@ -2706,7 +2781,7 @@
         <w:pStyle w:val="Titre1"/>
       </w:pPr>
       <w:bookmarkStart w:id="13" w:name="_Toc146371211"/>
-      <w:bookmarkStart w:id="14" w:name="_Toc217044725"/>
+      <w:bookmarkStart w:id="14" w:name="_Toc217644343"/>
       <w:r>
         <w:lastRenderedPageBreak/>
         <w:t xml:space="preserve">La mesure de </w:t>
@@ -2762,7 +2837,7 @@
         <w:t>’</w:t>
       </w:r>
       <w:r>
-        <w:t>avec ce petit garçon de moins de cinq ans répondant au nom de Hope, qui un jour, fut agréablement surpris en dégustant pour sa toute première fois à cet agréable fruit qui n</w:t>
+        <w:t>avec ce petit garçon de moins de cinq ans répondant au nom de Hope, qui un jour, fut agréablement surpris en dégustant pour sa toute première fois cet agréable fruit qui n</w:t>
       </w:r>
       <w:r>
         <w:t>’</w:t>
@@ -3031,7 +3106,7 @@
         <w:t>’</w:t>
       </w:r>
       <w:r>
-        <w:t>entre elles et les deux autres sont en habitées par des locataires.</w:t>
+        <w:t>entre elles et les deux autres sont habitées par des locataires.</w:t>
       </w:r>
     </w:p>
     <w:p/>
@@ -3156,7 +3231,13 @@
         <w:t>’</w:t>
       </w:r>
       <w:r>
-        <w:t>est avec un sérieux retard que le petit se rend compte de la gravité la situation et court alors réveiller ses parents et sa sœur.</w:t>
+        <w:t>est avec un sérieux retard que le petit se rend compte de la gravité</w:t>
+      </w:r>
+      <w:r>
+        <w:t xml:space="preserve"> de</w:t>
+      </w:r>
+      <w:r>
+        <w:t xml:space="preserve"> la situation et court alors réveiller ses parents et sa sœur.</w:t>
       </w:r>
     </w:p>
     <w:p/>
@@ -3172,7 +3253,13 @@
         <w:t>’</w:t>
       </w:r>
       <w:r>
-        <w:t>en tirer vifs. Tout est consumé et les interventions arrivent trop tard.</w:t>
+        <w:t xml:space="preserve">en tirer </w:t>
+      </w:r>
+      <w:r>
+        <w:t>sains et saufs</w:t>
+      </w:r>
+      <w:r>
+        <w:t>. Tout est consumé et les interventions arrivent trop tard.</w:t>
       </w:r>
     </w:p>
     <w:p/>
@@ -3347,7 +3434,13 @@
       </w:r>
       <w:r>
         <w:tab/>
-        <w:t>Le petit Hope supplia sa sœur de lui pardonner mais en vain. Maman est de retour et quelques temps après, Shine fait son accusation. Maman Jizel qui trouve cela trop beau pour être vrai renie l</w:t>
+        <w:t xml:space="preserve">Le petit Hope supplia sa sœur de lui pardonner mais en vain. Maman est de retour et quelques temps après, Shine fait son accusation. Maman Jizel qui trouve cela trop beau pour être vrai </w:t>
+      </w:r>
+      <w:r>
+        <w:t xml:space="preserve">réfute </w:t>
+      </w:r>
+      <w:r>
+        <w:t>l</w:t>
       </w:r>
       <w:r>
         <w:t>’</w:t>
@@ -3439,7 +3532,19 @@
       </w:r>
       <w:r>
         <w:tab/>
-        <w:t>Le jour suivant, en nettoyant la chambre de ses parents, Shine aperçoit un tas des papiers mis de côté, et cela lui donne une idée. Une fois le nettoyage terminé, elle emporte le tas des papiers qu</w:t>
+        <w:t>Le jour suivant, en nettoyant la chambre de ses parents, Shine aperçoit un tas de</w:t>
+      </w:r>
+      <w:r>
+        <w:t xml:space="preserve"> </w:t>
+      </w:r>
+      <w:r>
+        <w:t>papiers mis de côté, et cela lui donne une idée. Une fois le nettoyage terminé, elle emporte le tas de</w:t>
+      </w:r>
+      <w:r>
+        <w:t xml:space="preserve"> </w:t>
+      </w:r>
+      <w:r>
+        <w:t>papiers qu</w:t>
       </w:r>
       <w:r>
         <w:t>’</w:t>
@@ -3501,10 +3606,10 @@
         <w:t>heure après, Hope se réveille. Il court vers sa valise pour s</w:t>
       </w:r>
       <w:r>
-        <w:t>’</w:t>
-      </w:r>
-      <w:r>
-        <w:t>échanger voilà qu</w:t>
+        <w:t xml:space="preserve">e </w:t>
+      </w:r>
+      <w:r>
+        <w:t>changer voilà qu</w:t>
       </w:r>
       <w:r>
         <w:t>’</w:t>
@@ -3692,7 +3797,7 @@
       </w:r>
       <w:r>
         <w:tab/>
-        <w:t>Papa Yannick ne retrouve plus des dossiers importants de son service. On interroge tout le monde et on se rend compte que c</w:t>
+        <w:t>Papa Yannick ne retrouve plus de dossiers importants de son service. On interroge tout le monde et on se rend compte que c</w:t>
       </w:r>
       <w:r>
         <w:t>’</w:t>
@@ -3734,7 +3839,13 @@
       </w:r>
       <w:r>
         <w:lastRenderedPageBreak/>
-        <w:t>envers ses enfants à tel point que Maman Jizel ne pouvait plus passer trop des temps loin de la maison afin d</w:t>
+        <w:t>envers ses enfants à tel point que Maman Jizel ne pouvait plus passer trop de</w:t>
+      </w:r>
+      <w:r>
+        <w:t xml:space="preserve"> </w:t>
+      </w:r>
+      <w:r>
+        <w:t>temps loin de la maison afin d</w:t>
       </w:r>
       <w:r>
         <w:t>’</w:t>
@@ -3784,7 +3895,13 @@
         <w:t>’</w:t>
       </w:r>
       <w:r>
-        <w:t>église, un jour, un groupe des frères et sœurs – membres de la communauté ecclésiastique – la rendirent visite.</w:t>
+        <w:t>église, un jour, un groupe des frères et sœurs – membres de la communauté ecclésiastique – l</w:t>
+      </w:r>
+      <w:r>
+        <w:t>ui</w:t>
+      </w:r>
+      <w:r>
+        <w:t xml:space="preserve"> rendirent visite.</w:t>
       </w:r>
     </w:p>
     <w:p/>
@@ -3976,7 +4093,13 @@
       </w:r>
       <w:r>
         <w:tab/>
-        <w:t>À la suite de tous ces enseignements, le papa et ses deux enfants se pardonnèrent entre eux. Ils se furent aussi pardonner par la maman de tous leurs torts. La maman aussi s</w:t>
+        <w:t>À la suite de tous ces enseignements, le papa et ses deux enfants se pardonnèrent entre eux. Ils se f</w:t>
+      </w:r>
+      <w:r>
+        <w:t>i</w:t>
+      </w:r>
+      <w:r>
+        <w:t>rent aussi pardonner par la maman de tous leurs torts. La maman aussi s</w:t>
       </w:r>
       <w:r>
         <w:t>’</w:t>
@@ -3994,7 +4117,7 @@
         <w:t>’</w:t>
       </w:r>
       <w:r>
-        <w:t>incendie causée par Hope, vu que ce dernier a enfin tout avoué par lui-même.</w:t>
+        <w:t>incendie causé par Hope, vu que ce dernier a enfin tout avoué par lui-même.</w:t>
       </w:r>
     </w:p>
     <w:p/>
@@ -4113,7 +4236,7 @@
         <w:pStyle w:val="Titre1"/>
       </w:pPr>
       <w:bookmarkStart w:id="15" w:name="_Toc146371212"/>
-      <w:bookmarkStart w:id="16" w:name="_Toc217044726"/>
+      <w:bookmarkStart w:id="16" w:name="_Toc217644344"/>
       <w:r>
         <w:lastRenderedPageBreak/>
         <w:t xml:space="preserve">Le rêve </w:t>
@@ -4264,7 +4387,13 @@
       </w:r>
       <w:r>
         <w:tab/>
-        <w:t>Alexandrine rêve être une des plus grandes chanteuses du monde. C</w:t>
+        <w:t xml:space="preserve">Alexandrine rêve </w:t>
+      </w:r>
+      <w:r>
+        <w:t>d’</w:t>
+      </w:r>
+      <w:r>
+        <w:t>être une des plus grandes chanteuses du monde. C</w:t>
       </w:r>
       <w:r>
         <w:t>’</w:t>
@@ -4296,7 +4425,7 @@
       </w:r>
       <w:r>
         <w:tab/>
-        <w:t>Elle y réalise des grands exploits en accomplissant des prestations grandioses dans différents concerts et cette chorale devient de plus en plus réputée grâce à elle. ...</w:t>
+        <w:t>Elle y réalise de grands exploits en accomplissant des prestations grandioses dans différents concerts et cette chorale devient de plus en plus réputée grâce à elle. ...</w:t>
       </w:r>
     </w:p>
     <w:p>
@@ -4402,7 +4531,13 @@
         <w:t xml:space="preserve">il ne </w:t>
       </w:r>
       <w:r>
-        <w:t>fallût</w:t>
+        <w:t>fall</w:t>
+      </w:r>
+      <w:r>
+        <w:t>ai</w:t>
+      </w:r>
+      <w:r>
+        <w:t>t</w:t>
       </w:r>
       <w:r>
         <w:t xml:space="preserve"> pas s</w:t>
@@ -4428,7 +4563,13 @@
       </w:r>
       <w:r>
         <w:tab/>
-        <w:t>Une fois-là, Alexandrine alla voir Sandrine et cette dernière paya tous les nécessaires pour l</w:t>
+        <w:t xml:space="preserve">Une fois-là, Alexandrine alla voir Sandrine et cette dernière paya </w:t>
+      </w:r>
+      <w:r>
+        <w:t>tout le nécessaire</w:t>
+      </w:r>
+      <w:r>
+        <w:t xml:space="preserve"> pour l</w:t>
       </w:r>
       <w:r>
         <w:t>’</w:t>
@@ -4450,7 +4591,19 @@
       </w:r>
       <w:r>
         <w:tab/>
-        <w:t>Voilà Alexandrine avec une grande et bonne réputation musicale aux États-Unis. Mais plus elle montait en hauteur, moins elle servait et craignait le Seigneur. ...</w:t>
+        <w:t xml:space="preserve">Voilà Alexandrine avec une grande et bonne réputation musicale aux États-Unis. Mais plus elle </w:t>
+      </w:r>
+      <w:r>
+        <w:t>gagnait</w:t>
+      </w:r>
+      <w:r>
+        <w:t xml:space="preserve"> en </w:t>
+      </w:r>
+      <w:r>
+        <w:t>notoriété</w:t>
+      </w:r>
+      <w:r>
+        <w:t>, moins elle servait et craignait le Seigneur. ...</w:t>
       </w:r>
     </w:p>
     <w:p/>
@@ -4589,7 +4742,13 @@
         <w:t>’</w:t>
       </w:r>
       <w:r>
-        <w:t>époux de Sandrine la sœur à Alexandrine. Il n</w:t>
+        <w:t xml:space="preserve">époux de Sandrine la sœur </w:t>
+      </w:r>
+      <w:r>
+        <w:t>d’</w:t>
+      </w:r>
+      <w:r>
+        <w:t>Alexandrine. Il n</w:t>
       </w:r>
       <w:r>
         <w:t>’</w:t>
@@ -4613,7 +4772,7 @@
         <w:t>’</w:t>
       </w:r>
       <w:r>
-        <w:t xml:space="preserve">association des grands musiciens des États-Unis – où évolue </w:t>
+        <w:t xml:space="preserve">association de grands musiciens des États-Unis – où évolue </w:t>
       </w:r>
       <w:r>
         <w:lastRenderedPageBreak/>
@@ -4798,7 +4957,13 @@
         <w:t>’</w:t>
       </w:r>
       <w:r>
-        <w:t>une très importance indéniable</w:t>
+        <w:t>une</w:t>
+      </w:r>
+      <w:r>
+        <w:t xml:space="preserve"> </w:t>
+      </w:r>
+      <w:r>
+        <w:t>importance indéniable</w:t>
       </w:r>
       <w:r>
         <w:t> ! »</w:t>
@@ -5097,7 +5262,7 @@
         <w:t>’</w:t>
       </w:r>
       <w:r>
-        <w:t>Éternel Dieu et implora sa miséricorde à jeune pendant vingt-quatre heures. Alors, l</w:t>
+        <w:t>Éternel Dieu et implora sa miséricorde à jeun pendant vingt-quatre heures. Alors, l</w:t>
       </w:r>
       <w:r>
         <w:t>’</w:t>
@@ -5232,7 +5397,13 @@
         <w:t>’</w:t>
       </w:r>
       <w:r>
-        <w:t>Alexandrine et se faire innocenter juste après avoir payé quelques amandes nécessaires.</w:t>
+        <w:t>Alexandrine et se faire innocenter juste après avoir payé quelques am</w:t>
+      </w:r>
+      <w:r>
+        <w:t>e</w:t>
+      </w:r>
+      <w:r>
+        <w:t>ndes nécessaires.</w:t>
       </w:r>
     </w:p>
     <w:p/>
@@ -5306,7 +5477,13 @@
         <w:t>’</w:t>
       </w:r>
       <w:r>
-        <w:t>en son honneur.</w:t>
+        <w:t xml:space="preserve">en </w:t>
+      </w:r>
+      <w:r>
+        <w:t>S</w:t>
+      </w:r>
+      <w:r>
+        <w:t>on honneur.</w:t>
       </w:r>
     </w:p>
     <w:p/>
@@ -5386,7 +5563,7 @@
       </w:r>
       <w:r>
         <w:tab/>
-        <w:t xml:space="preserve">Quelques mois plus tard, Mike demanda la main de sa grande star Alexandrine. Et après mille et une hésitations, notre chère Alexandrine ne finit que par libérer un </w:t>
+        <w:t xml:space="preserve">Quelques mois plus tard, Mike demanda la main de sa grande star Alexandrine. Et après mille et une hésitations, notre chère Alexandrine finit par libérer un </w:t>
       </w:r>
       <w:r>
         <w:t>gros :</w:t>
@@ -5454,7 +5631,13 @@
       </w:r>
       <w:r>
         <w:tab/>
-        <w:t>Le grand jour du mariage arriva, et tout se déroula en merveille. Tout le mariage se déroula aux États-Unis avec la présence de la grande famille Believe toute entière, et aussi celle de la famille de Mike. La soirée fut aussi grande qu</w:t>
+        <w:t xml:space="preserve">Le grand jour du mariage arriva, et tout se déroula </w:t>
+      </w:r>
+      <w:r>
+        <w:t>à</w:t>
+      </w:r>
+      <w:r>
+        <w:t xml:space="preserve"> merveille. Tout le mariage se déroula aux États-Unis avec la présence de la grande famille Believe toute entière, et aussi celle de la famille de Mike. La soirée fut aussi grande qu</w:t>
       </w:r>
       <w:r>
         <w:t>’</w:t>
@@ -5473,7 +5656,7 @@
       </w:r>
       <w:r>
         <w:tab/>
-        <w:t>Alexandrine devrait y chanter. Et cette fois-ci, la panique n</w:t>
+        <w:t>Alexandrine devait y chanter. Et cette fois-ci, la panique n</w:t>
       </w:r>
       <w:r>
         <w:t>’</w:t>
@@ -5518,7 +5701,7 @@
         <w:t>Et c</w:t>
       </w:r>
       <w:r>
-        <w:t>’’</w:t>
+        <w:t>’</w:t>
       </w:r>
       <w:r>
         <w:t>est par ici que s</w:t>
@@ -5558,7 +5741,7 @@
       </w:pPr>
       <w:bookmarkStart w:id="17" w:name="_Toc427690766"/>
       <w:bookmarkStart w:id="18" w:name="_Toc146371213"/>
-      <w:bookmarkStart w:id="19" w:name="_Toc217044727"/>
+      <w:bookmarkStart w:id="19" w:name="_Toc217644345"/>
       <w:r>
         <w:lastRenderedPageBreak/>
         <w:t>Table des matières</w:t>
@@ -5618,7 +5801,7 @@
           <w:r>
             <w:fldChar w:fldCharType="separate"/>
           </w:r>
-          <w:hyperlink w:anchor="_Toc217044723" w:history="1">
+          <w:hyperlink w:anchor="_Toc217644341" w:history="1">
             <w:r>
               <w:rPr>
                 <w:rStyle w:val="Lienhypertexte"/>
@@ -5641,7 +5824,7 @@
               <w:rPr>
                 <w:webHidden/>
               </w:rPr>
-              <w:instrText xml:space="preserve"> PAGEREF _Toc217044723 \h </w:instrText>
+              <w:instrText xml:space="preserve"> PAGEREF _Toc217644341 \h </w:instrText>
             </w:r>
             <w:r>
               <w:rPr>
@@ -5683,7 +5866,7 @@
               <w14:ligatures w14:val="standardContextual"/>
             </w:rPr>
           </w:pPr>
-          <w:hyperlink w:anchor="_Toc217044724" w:history="1">
+          <w:hyperlink w:anchor="_Toc217644342" w:history="1">
             <w:r>
               <w:rPr>
                 <w:rStyle w:val="Lienhypertexte"/>
@@ -5706,7 +5889,7 @@
               <w:rPr>
                 <w:webHidden/>
               </w:rPr>
-              <w:instrText xml:space="preserve"> PAGEREF _Toc217044724 \h </w:instrText>
+              <w:instrText xml:space="preserve"> PAGEREF _Toc217644342 \h </w:instrText>
             </w:r>
             <w:r>
               <w:rPr>
@@ -5748,7 +5931,7 @@
               <w14:ligatures w14:val="standardContextual"/>
             </w:rPr>
           </w:pPr>
-          <w:hyperlink w:anchor="_Toc217044725" w:history="1">
+          <w:hyperlink w:anchor="_Toc217644343" w:history="1">
             <w:r>
               <w:rPr>
                 <w:rStyle w:val="Lienhypertexte"/>
@@ -5771,7 +5954,7 @@
               <w:rPr>
                 <w:webHidden/>
               </w:rPr>
-              <w:instrText xml:space="preserve"> PAGEREF _Toc217044725 \h </w:instrText>
+              <w:instrText xml:space="preserve"> PAGEREF _Toc217644343 \h </w:instrText>
             </w:r>
             <w:r>
               <w:rPr>
@@ -5813,7 +5996,7 @@
               <w14:ligatures w14:val="standardContextual"/>
             </w:rPr>
           </w:pPr>
-          <w:hyperlink w:anchor="_Toc217044726" w:history="1">
+          <w:hyperlink w:anchor="_Toc217644344" w:history="1">
             <w:r>
               <w:rPr>
                 <w:rStyle w:val="Lienhypertexte"/>
@@ -5836,7 +6019,7 @@
               <w:rPr>
                 <w:webHidden/>
               </w:rPr>
-              <w:instrText xml:space="preserve"> PAGEREF _Toc217044726 \h </w:instrText>
+              <w:instrText xml:space="preserve"> PAGEREF _Toc217644344 \h </w:instrText>
             </w:r>
             <w:r>
               <w:rPr>
@@ -5878,7 +6061,7 @@
               <w14:ligatures w14:val="standardContextual"/>
             </w:rPr>
           </w:pPr>
-          <w:hyperlink w:anchor="_Toc217044727" w:history="1">
+          <w:hyperlink w:anchor="_Toc217644345" w:history="1">
             <w:r>
               <w:rPr>
                 <w:rStyle w:val="Lienhypertexte"/>
@@ -5901,7 +6084,7 @@
               <w:rPr>
                 <w:webHidden/>
               </w:rPr>
-              <w:instrText xml:space="preserve"> PAGEREF _Toc217044727 \h </w:instrText>
+              <w:instrText xml:space="preserve"> PAGEREF _Toc217644345 \h </w:instrText>
             </w:r>
             <w:r>
               <w:rPr>

</xml_diff>